<commit_message>
Update Severlet document and Spring security Nguyen Hoang Nam
</commit_message>
<xml_diff>
--- a/DOC/2, Basic of webapp/Giới thiệu về Servlet.docx
+++ b/DOC/2, Basic of webapp/Giới thiệu về Servlet.docx
@@ -3115,14 +3115,12 @@
         <w:spacing w:after="60" w:line="360" w:lineRule="auto"/>
         <w:ind w:right="40"/>
         <w:rPr>
-          <w:color w:val="333333"/>
-          <w:sz w:val="24"/>
-          <w:szCs w:val="24"/>
-        </w:rPr>
-      </w:pPr>
-      <w:r>
-        <w:rPr>
-          <w:color w:val="333333"/>
+          <w:sz w:val="24"/>
+          <w:szCs w:val="24"/>
+        </w:rPr>
+      </w:pPr>
+      <w:r>
+        <w:rPr>
           <w:sz w:val="24"/>
           <w:szCs w:val="24"/>
         </w:rPr>
@@ -3139,14 +3137,12 @@
         <w:spacing w:after="60" w:line="360" w:lineRule="auto"/>
         <w:ind w:right="40"/>
         <w:rPr>
-          <w:color w:val="333333"/>
-          <w:sz w:val="24"/>
-          <w:szCs w:val="24"/>
-        </w:rPr>
-      </w:pPr>
-      <w:r>
-        <w:rPr>
-          <w:color w:val="333333"/>
+          <w:sz w:val="24"/>
+          <w:szCs w:val="24"/>
+        </w:rPr>
+      </w:pPr>
+      <w:r>
+        <w:rPr>
           <w:sz w:val="24"/>
           <w:szCs w:val="24"/>
         </w:rPr>
@@ -3163,14 +3159,12 @@
         <w:spacing w:after="60" w:line="360" w:lineRule="auto"/>
         <w:ind w:right="40"/>
         <w:rPr>
-          <w:color w:val="333333"/>
-          <w:sz w:val="24"/>
-          <w:szCs w:val="24"/>
-        </w:rPr>
-      </w:pPr>
-      <w:r>
-        <w:rPr>
-          <w:color w:val="333333"/>
+          <w:sz w:val="24"/>
+          <w:szCs w:val="24"/>
+        </w:rPr>
+      </w:pPr>
+      <w:r>
+        <w:rPr>
           <w:sz w:val="24"/>
           <w:szCs w:val="24"/>
         </w:rPr>
@@ -3395,7 +3389,32 @@
           <w:sz w:val="28"/>
           <w:szCs w:val="28"/>
         </w:rPr>
-        <w:t>Đọc dữ liệu rõ ràng do khách hàng (trình duyệt) gử</w:t>
+        <w:t xml:space="preserve">Đọc dữ liệu rõ ràng do </w:t>
+      </w:r>
+      <w:r>
+        <w:rPr>
+          <w:color w:val="FF0000"/>
+          <w:sz w:val="28"/>
+          <w:szCs w:val="28"/>
+          <w:lang w:val="en-US"/>
+        </w:rPr>
+        <w:t>Client</w:t>
+      </w:r>
+      <w:r>
+        <w:rPr>
+          <w:color w:val="FF0000"/>
+          <w:sz w:val="28"/>
+          <w:szCs w:val="28"/>
+        </w:rPr>
+        <w:t xml:space="preserve"> (trình duyệt) </w:t>
+      </w:r>
+      <w:r>
+        <w:rPr>
+          <w:color w:val="FF0000"/>
+          <w:sz w:val="28"/>
+          <w:szCs w:val="28"/>
+        </w:rPr>
+        <w:t>gửi</w:t>
       </w:r>
       <w:r>
         <w:rPr>
@@ -3403,7 +3422,7 @@
           <w:sz w:val="28"/>
           <w:szCs w:val="28"/>
         </w:rPr>
-        <w:t>i. Điều này bao gồm một mẫu HTML trên một trang Web hoặc nó cũng có thể đến từ một applet hoặc một chương trình khách hàng HTTP tùy chỉnh.</w:t>
+        <w:t>. Điều này bao gồm một mẫu HTML trên một trang Web hoặc nó cũng có thể đến từ một applet hoặc một chương trình khách hàng HTTP tùy chỉnh.</w:t>
       </w:r>
     </w:p>
     <w:p>

</xml_diff>